<commit_message>
kész van hogy szakadna meg
</commit_message>
<xml_diff>
--- a/Közösségi Szolgálat.docx
+++ b/Közösségi Szolgálat.docx
@@ -26,16 +26,31 @@
           <w:szCs w:val="24"/>
         </w:rPr>
       </w:pPr>
-      <w:hyperlink r:id="rId5" w:history="1">
-        <w:r>
-          <w:rPr>
-            <w:rStyle w:val="Hiperhivatkozs"/>
-            <w:sz w:val="24"/>
-            <w:szCs w:val="24"/>
-          </w:rPr>
-          <w:t>http://informatika.fazekas.hu/wp-content/uploads/2015/10/e_inf_20okt_fl-8-9.pdf</w:t>
-        </w:r>
-      </w:hyperlink>
+      <w:r>
+        <w:fldChar w:fldCharType="begin"/>
+      </w:r>
+      <w:r>
+        <w:instrText xml:space="preserve"> HYPERLINK "http://informatika.fazekas.hu/wp-content/uploads/2015/10/e_inf_20okt_fl-8-9.pdf" </w:instrText>
+      </w:r>
+      <w:r>
+        <w:fldChar w:fldCharType="separate"/>
+      </w:r>
+      <w:r>
+        <w:rPr>
+          <w:rStyle w:val="Hiperhivatkozs"/>
+          <w:sz w:val="24"/>
+          <w:szCs w:val="24"/>
+        </w:rPr>
+        <w:t>http://informatika.fazekas.hu/wp-content/uploads/2015/10/e_inf_20okt_fl-8-9.pdf</w:t>
+      </w:r>
+      <w:r>
+        <w:rPr>
+          <w:rStyle w:val="Hiperhivatkozs"/>
+          <w:sz w:val="24"/>
+          <w:szCs w:val="24"/>
+        </w:rPr>
+        <w:fldChar w:fldCharType="end"/>
+      </w:r>
     </w:p>
     <w:p>
       <w:pPr>
@@ -83,7 +98,7 @@
                     <pic:cNvPicPr/>
                   </pic:nvPicPr>
                   <pic:blipFill>
-                    <a:blip r:embed="rId6">
+                    <a:blip r:embed="rId5">
                       <a:extLst>
                         <a:ext uri="{28A0092B-C50C-407E-A947-70E740481C1C}">
                           <a14:useLocalDpi xmlns:a14="http://schemas.microsoft.com/office/drawing/2010/main" val="0"/>
@@ -5539,14 +5554,37 @@
           <w:szCs w:val="28"/>
         </w:rPr>
         <w:lastRenderedPageBreak/>
-        <w:t xml:space="preserve"> </w:t>
-      </w:r>
-      <w:r>
-        <w:rPr>
-          <w:sz w:val="28"/>
-          <w:szCs w:val="28"/>
-        </w:rPr>
-        <w:t>Írasd ki annak a diáknak a nevét, aki az összes diáknál többször jelentkezett!</w:t>
+        <w:t xml:space="preserve">Írasd ki azokat a tevékenységek nevét, amik </w:t>
+      </w:r>
+      <w:r>
+        <w:rPr>
+          <w:sz w:val="28"/>
+          <w:szCs w:val="28"/>
+        </w:rPr>
+        <w:t>nagyobbak,</w:t>
+      </w:r>
+      <w:r>
+        <w:rPr>
+          <w:sz w:val="28"/>
+          <w:szCs w:val="28"/>
+        </w:rPr>
+        <w:t xml:space="preserve"> mint az összes </w:t>
+      </w:r>
+      <w:proofErr w:type="spellStart"/>
+      <w:r>
+        <w:rPr>
+          <w:sz w:val="28"/>
+          <w:szCs w:val="28"/>
+        </w:rPr>
+        <w:t>max</w:t>
+      </w:r>
+      <w:proofErr w:type="spellEnd"/>
+      <w:r>
+        <w:rPr>
+          <w:sz w:val="28"/>
+          <w:szCs w:val="28"/>
+        </w:rPr>
+        <w:t xml:space="preserve"> létszámnál! </w:t>
       </w:r>
     </w:p>
     <w:p>
@@ -5562,82 +5600,361 @@
       <w:pPr>
         <w:pStyle w:val="Listaszerbekezds"/>
         <w:rPr>
+          <w:sz w:val="28"/>
+          <w:szCs w:val="28"/>
+        </w:rPr>
+      </w:pPr>
+      <w:proofErr w:type="spellStart"/>
+      <w:r>
+        <w:rPr>
           <w:color w:val="2E74B5" w:themeColor="accent5" w:themeShade="BF"/>
           <w:sz w:val="28"/>
           <w:szCs w:val="28"/>
         </w:rPr>
-      </w:pPr>
+        <w:t>select</w:t>
+      </w:r>
+      <w:proofErr w:type="spellEnd"/>
+      <w:r>
+        <w:rPr>
+          <w:sz w:val="28"/>
+          <w:szCs w:val="28"/>
+        </w:rPr>
+        <w:t xml:space="preserve"> </w:t>
+      </w:r>
+      <w:proofErr w:type="spellStart"/>
+      <w:r>
+        <w:rPr>
+          <w:sz w:val="28"/>
+          <w:szCs w:val="28"/>
+        </w:rPr>
+        <w:t>t.nev</w:t>
+      </w:r>
+      <w:proofErr w:type="spellEnd"/>
+    </w:p>
+    <w:p>
+      <w:pPr>
+        <w:pStyle w:val="Listaszerbekezds"/>
+        <w:rPr>
+          <w:sz w:val="28"/>
+          <w:szCs w:val="28"/>
+        </w:rPr>
+      </w:pPr>
+      <w:proofErr w:type="spellStart"/>
       <w:r>
         <w:rPr>
           <w:color w:val="2E74B5" w:themeColor="accent5" w:themeShade="BF"/>
           <w:sz w:val="28"/>
           <w:szCs w:val="28"/>
         </w:rPr>
+        <w:t>from</w:t>
+      </w:r>
+      <w:proofErr w:type="spellEnd"/>
+      <w:r>
+        <w:rPr>
+          <w:color w:val="2E74B5" w:themeColor="accent5" w:themeShade="BF"/>
+          <w:sz w:val="28"/>
+          <w:szCs w:val="28"/>
+        </w:rPr>
+        <w:t xml:space="preserve"> </w:t>
+      </w:r>
+      <w:proofErr w:type="spellStart"/>
+      <w:r>
+        <w:rPr>
+          <w:sz w:val="28"/>
+          <w:szCs w:val="28"/>
+        </w:rPr>
+        <w:t>tevekenyseg</w:t>
+      </w:r>
+      <w:proofErr w:type="spellEnd"/>
+      <w:r>
+        <w:rPr>
+          <w:sz w:val="28"/>
+          <w:szCs w:val="28"/>
+        </w:rPr>
+        <w:t xml:space="preserve"> t, munka m </w:t>
+      </w:r>
+    </w:p>
+    <w:p>
+      <w:pPr>
+        <w:pStyle w:val="Listaszerbekezds"/>
+        <w:rPr>
+          <w:sz w:val="28"/>
+          <w:szCs w:val="28"/>
+        </w:rPr>
+      </w:pPr>
+      <w:proofErr w:type="spellStart"/>
+      <w:r>
+        <w:rPr>
+          <w:color w:val="2E74B5" w:themeColor="accent5" w:themeShade="BF"/>
+          <w:sz w:val="28"/>
+          <w:szCs w:val="28"/>
+        </w:rPr>
+        <w:t>where</w:t>
+      </w:r>
+      <w:proofErr w:type="spellEnd"/>
+      <w:r>
+        <w:rPr>
+          <w:color w:val="2E74B5" w:themeColor="accent5" w:themeShade="BF"/>
+          <w:sz w:val="28"/>
+          <w:szCs w:val="28"/>
+        </w:rPr>
+        <w:t xml:space="preserve"> </w:t>
+      </w:r>
+      <w:proofErr w:type="spellStart"/>
+      <w:proofErr w:type="gramStart"/>
+      <w:r>
+        <w:rPr>
+          <w:sz w:val="28"/>
+          <w:szCs w:val="28"/>
+        </w:rPr>
+        <w:t>m.tevekenysegid</w:t>
+      </w:r>
+      <w:proofErr w:type="spellEnd"/>
+      <w:proofErr w:type="gramEnd"/>
+      <w:r>
+        <w:rPr>
+          <w:sz w:val="28"/>
+          <w:szCs w:val="28"/>
+        </w:rPr>
+        <w:t xml:space="preserve"> = t.id</w:t>
+      </w:r>
+    </w:p>
+    <w:p>
+      <w:pPr>
+        <w:pStyle w:val="Listaszerbekezds"/>
+        <w:rPr>
+          <w:sz w:val="28"/>
+          <w:szCs w:val="28"/>
+        </w:rPr>
+      </w:pPr>
+      <w:proofErr w:type="spellStart"/>
+      <w:r>
+        <w:rPr>
+          <w:color w:val="2E74B5" w:themeColor="accent5" w:themeShade="BF"/>
+          <w:sz w:val="28"/>
+          <w:szCs w:val="28"/>
+        </w:rPr>
+        <w:t>group</w:t>
+      </w:r>
+      <w:proofErr w:type="spellEnd"/>
+      <w:r>
+        <w:rPr>
+          <w:color w:val="2E74B5" w:themeColor="accent5" w:themeShade="BF"/>
+          <w:sz w:val="28"/>
+          <w:szCs w:val="28"/>
+        </w:rPr>
+        <w:t xml:space="preserve"> </w:t>
+      </w:r>
+      <w:proofErr w:type="spellStart"/>
+      <w:r>
+        <w:rPr>
+          <w:color w:val="2E74B5" w:themeColor="accent5" w:themeShade="BF"/>
+          <w:sz w:val="28"/>
+          <w:szCs w:val="28"/>
+        </w:rPr>
+        <w:t>by</w:t>
+      </w:r>
+      <w:proofErr w:type="spellEnd"/>
+      <w:r>
+        <w:rPr>
+          <w:color w:val="2E74B5" w:themeColor="accent5" w:themeShade="BF"/>
+          <w:sz w:val="28"/>
+          <w:szCs w:val="28"/>
+        </w:rPr>
+        <w:t xml:space="preserve"> </w:t>
+      </w:r>
+      <w:proofErr w:type="spellStart"/>
+      <w:proofErr w:type="gramStart"/>
+      <w:r>
+        <w:rPr>
+          <w:sz w:val="28"/>
+          <w:szCs w:val="28"/>
+        </w:rPr>
+        <w:t>m.tevekenysegid</w:t>
+      </w:r>
+      <w:proofErr w:type="spellEnd"/>
+      <w:proofErr w:type="gramEnd"/>
+    </w:p>
+    <w:p>
+      <w:pPr>
+        <w:pStyle w:val="Listaszerbekezds"/>
+        <w:rPr>
+          <w:sz w:val="28"/>
+          <w:szCs w:val="28"/>
+        </w:rPr>
+      </w:pPr>
+      <w:proofErr w:type="spellStart"/>
+      <w:r>
+        <w:rPr>
+          <w:color w:val="2E74B5" w:themeColor="accent5" w:themeShade="BF"/>
+          <w:sz w:val="28"/>
+          <w:szCs w:val="28"/>
+        </w:rPr>
+        <w:t>having</w:t>
+      </w:r>
+      <w:proofErr w:type="spellEnd"/>
+      <w:r>
+        <w:rPr>
+          <w:color w:val="2E74B5" w:themeColor="accent5" w:themeShade="BF"/>
+          <w:sz w:val="28"/>
+          <w:szCs w:val="28"/>
+        </w:rPr>
+        <w:t xml:space="preserve"> </w:t>
+      </w:r>
+      <w:proofErr w:type="spellStart"/>
+      <w:r>
+        <w:rPr>
+          <w:sz w:val="28"/>
+          <w:szCs w:val="28"/>
+        </w:rPr>
+        <w:t>count</w:t>
+      </w:r>
+      <w:proofErr w:type="spellEnd"/>
+      <w:r>
+        <w:rPr>
+          <w:color w:val="FFD966" w:themeColor="accent4" w:themeTint="99"/>
+          <w:sz w:val="28"/>
+          <w:szCs w:val="28"/>
+        </w:rPr>
+        <w:t>(</w:t>
+      </w:r>
+      <w:proofErr w:type="spellStart"/>
+      <w:proofErr w:type="gramStart"/>
+      <w:r>
+        <w:rPr>
+          <w:sz w:val="28"/>
+          <w:szCs w:val="28"/>
+        </w:rPr>
+        <w:t>m.tevekenysegid</w:t>
+      </w:r>
+      <w:proofErr w:type="spellEnd"/>
+      <w:proofErr w:type="gramEnd"/>
+      <w:r>
+        <w:rPr>
+          <w:color w:val="FFD966" w:themeColor="accent4" w:themeTint="99"/>
+          <w:sz w:val="28"/>
+          <w:szCs w:val="28"/>
+        </w:rPr>
+        <w:t>)</w:t>
+      </w:r>
+      <w:r>
+        <w:rPr>
+          <w:sz w:val="28"/>
+          <w:szCs w:val="28"/>
+        </w:rPr>
+        <w:t xml:space="preserve"> &gt; ALL </w:t>
+      </w:r>
+      <w:r>
+        <w:rPr>
+          <w:color w:val="FFD966" w:themeColor="accent4" w:themeTint="99"/>
+          <w:sz w:val="28"/>
+          <w:szCs w:val="28"/>
+        </w:rPr>
+        <w:t>(</w:t>
+      </w:r>
+    </w:p>
+    <w:p>
+      <w:pPr>
+        <w:pStyle w:val="Listaszerbekezds"/>
+        <w:rPr>
+          <w:sz w:val="28"/>
+          <w:szCs w:val="28"/>
+        </w:rPr>
+      </w:pPr>
+      <w:r>
+        <w:rPr>
+          <w:sz w:val="28"/>
+          <w:szCs w:val="28"/>
+        </w:rPr>
+        <w:t xml:space="preserve">    </w:t>
+      </w:r>
+      <w:r>
+        <w:rPr>
+          <w:color w:val="2E74B5" w:themeColor="accent5" w:themeShade="BF"/>
+          <w:sz w:val="28"/>
+          <w:szCs w:val="28"/>
+        </w:rPr>
         <w:t xml:space="preserve">SELECT </w:t>
       </w:r>
       <w:proofErr w:type="spellStart"/>
-      <w:r>
-        <w:rPr>
-          <w:sz w:val="28"/>
-          <w:szCs w:val="28"/>
-        </w:rPr>
-        <w:t>d.nev</w:t>
-      </w:r>
-      <w:proofErr w:type="spellEnd"/>
+      <w:proofErr w:type="gramStart"/>
+      <w:r>
+        <w:rPr>
+          <w:sz w:val="28"/>
+          <w:szCs w:val="28"/>
+        </w:rPr>
+        <w:t>m.maxletszam</w:t>
+      </w:r>
+      <w:proofErr w:type="spellEnd"/>
+      <w:proofErr w:type="gramEnd"/>
     </w:p>
     <w:p>
       <w:pPr>
         <w:pStyle w:val="Listaszerbekezds"/>
         <w:rPr>
+          <w:sz w:val="28"/>
+          <w:szCs w:val="28"/>
+        </w:rPr>
+      </w:pPr>
+      <w:r>
+        <w:rPr>
+          <w:sz w:val="28"/>
+          <w:szCs w:val="28"/>
+        </w:rPr>
+        <w:t xml:space="preserve">    </w:t>
+      </w:r>
+      <w:proofErr w:type="spellStart"/>
+      <w:r>
+        <w:rPr>
           <w:color w:val="2E74B5" w:themeColor="accent5" w:themeShade="BF"/>
           <w:sz w:val="28"/>
           <w:szCs w:val="28"/>
         </w:rPr>
-      </w:pPr>
-      <w:proofErr w:type="spellStart"/>
+        <w:t>from</w:t>
+      </w:r>
+      <w:proofErr w:type="spellEnd"/>
       <w:r>
         <w:rPr>
           <w:color w:val="2E74B5" w:themeColor="accent5" w:themeShade="BF"/>
           <w:sz w:val="28"/>
           <w:szCs w:val="28"/>
         </w:rPr>
-        <w:t>from</w:t>
-      </w:r>
-      <w:proofErr w:type="spellEnd"/>
+        <w:t xml:space="preserve"> </w:t>
+      </w:r>
+      <w:proofErr w:type="spellStart"/>
+      <w:r>
+        <w:rPr>
+          <w:sz w:val="28"/>
+          <w:szCs w:val="28"/>
+        </w:rPr>
+        <w:t>tevekenyseg</w:t>
+      </w:r>
+      <w:proofErr w:type="spellEnd"/>
+      <w:r>
+        <w:rPr>
+          <w:sz w:val="28"/>
+          <w:szCs w:val="28"/>
+        </w:rPr>
+        <w:t xml:space="preserve"> t </w:t>
+      </w:r>
+      <w:proofErr w:type="spellStart"/>
       <w:r>
         <w:rPr>
           <w:color w:val="2E74B5" w:themeColor="accent5" w:themeShade="BF"/>
           <w:sz w:val="28"/>
           <w:szCs w:val="28"/>
         </w:rPr>
-        <w:t xml:space="preserve"> </w:t>
-      </w:r>
-      <w:proofErr w:type="spellStart"/>
-      <w:r>
-        <w:rPr>
-          <w:sz w:val="28"/>
-          <w:szCs w:val="28"/>
-        </w:rPr>
-        <w:t>diak</w:t>
-      </w:r>
-      <w:proofErr w:type="spellEnd"/>
-      <w:r>
-        <w:rPr>
-          <w:sz w:val="28"/>
-          <w:szCs w:val="28"/>
-        </w:rPr>
-        <w:t xml:space="preserve"> d, jelentkezes j </w:t>
-      </w:r>
-    </w:p>
-    <w:p>
-      <w:pPr>
-        <w:pStyle w:val="Listaszerbekezds"/>
+        <w:t>left</w:t>
+      </w:r>
+      <w:proofErr w:type="spellEnd"/>
+      <w:r>
         <w:rPr>
           <w:color w:val="2E74B5" w:themeColor="accent5" w:themeShade="BF"/>
           <w:sz w:val="28"/>
           <w:szCs w:val="28"/>
         </w:rPr>
-      </w:pPr>
+        <w:t xml:space="preserve"> </w:t>
+      </w:r>
       <w:proofErr w:type="spellStart"/>
       <w:r>
         <w:rPr>
@@ -5645,7 +5962,7 @@
           <w:sz w:val="28"/>
           <w:szCs w:val="28"/>
         </w:rPr>
-        <w:t>where</w:t>
+        <w:t>join</w:t>
       </w:r>
       <w:proofErr w:type="spellEnd"/>
       <w:r>
@@ -5661,7 +5978,25 @@
           <w:sz w:val="28"/>
           <w:szCs w:val="28"/>
         </w:rPr>
-        <w:t>d.id=</w:t>
+        <w:t xml:space="preserve">munka m </w:t>
+      </w:r>
+      <w:proofErr w:type="spellStart"/>
+      <w:r>
+        <w:rPr>
+          <w:color w:val="2E74B5" w:themeColor="accent5" w:themeShade="BF"/>
+          <w:sz w:val="28"/>
+          <w:szCs w:val="28"/>
+        </w:rPr>
+        <w:t>on</w:t>
+      </w:r>
+      <w:proofErr w:type="spellEnd"/>
+      <w:r>
+        <w:rPr>
+          <w:color w:val="2E74B5" w:themeColor="accent5" w:themeShade="BF"/>
+          <w:sz w:val="28"/>
+          <w:szCs w:val="28"/>
+        </w:rPr>
+        <w:t xml:space="preserve"> </w:t>
       </w:r>
       <w:proofErr w:type="spellStart"/>
       <w:proofErr w:type="gramStart"/>
@@ -5670,199 +6005,16 @@
           <w:sz w:val="28"/>
           <w:szCs w:val="28"/>
         </w:rPr>
-        <w:t>j.diakid</w:t>
+        <w:t>m.tevekenysegid</w:t>
       </w:r>
       <w:proofErr w:type="spellEnd"/>
       <w:proofErr w:type="gramEnd"/>
       <w:r>
         <w:rPr>
-          <w:color w:val="2E74B5" w:themeColor="accent5" w:themeShade="BF"/>
-          <w:sz w:val="28"/>
-          <w:szCs w:val="28"/>
-        </w:rPr>
-        <w:t xml:space="preserve"> </w:t>
-      </w:r>
-    </w:p>
-    <w:p>
-      <w:pPr>
-        <w:pStyle w:val="Listaszerbekezds"/>
-        <w:rPr>
-          <w:color w:val="2E74B5" w:themeColor="accent5" w:themeShade="BF"/>
-          <w:sz w:val="28"/>
-          <w:szCs w:val="28"/>
-        </w:rPr>
-      </w:pPr>
-      <w:proofErr w:type="spellStart"/>
-      <w:r>
-        <w:rPr>
-          <w:color w:val="2E74B5" w:themeColor="accent5" w:themeShade="BF"/>
-          <w:sz w:val="28"/>
-          <w:szCs w:val="28"/>
-        </w:rPr>
-        <w:t>having</w:t>
-      </w:r>
-      <w:proofErr w:type="spellEnd"/>
-      <w:r>
-        <w:rPr>
-          <w:color w:val="2E74B5" w:themeColor="accent5" w:themeShade="BF"/>
-          <w:sz w:val="28"/>
-          <w:szCs w:val="28"/>
-        </w:rPr>
-        <w:t xml:space="preserve"> </w:t>
-      </w:r>
-      <w:proofErr w:type="spellStart"/>
-      <w:r>
-        <w:rPr>
-          <w:color w:val="FFD966" w:themeColor="accent4" w:themeTint="99"/>
-          <w:sz w:val="28"/>
-          <w:szCs w:val="28"/>
-        </w:rPr>
-        <w:t>count</w:t>
-      </w:r>
-      <w:proofErr w:type="spellEnd"/>
-      <w:r>
-        <w:rPr>
-          <w:color w:val="FFD966" w:themeColor="accent4" w:themeTint="99"/>
-          <w:sz w:val="28"/>
-          <w:szCs w:val="28"/>
-        </w:rPr>
-        <w:t>(</w:t>
-      </w:r>
-      <w:r>
-        <w:rPr>
-          <w:sz w:val="28"/>
-          <w:szCs w:val="28"/>
-        </w:rPr>
-        <w:t>d.id</w:t>
-      </w:r>
-      <w:r>
-        <w:rPr>
-          <w:color w:val="FFD966" w:themeColor="accent4" w:themeTint="99"/>
-          <w:sz w:val="28"/>
-          <w:szCs w:val="28"/>
-        </w:rPr>
-        <w:t>)</w:t>
-      </w:r>
-      <w:r>
-        <w:rPr>
-          <w:color w:val="2E74B5" w:themeColor="accent5" w:themeShade="BF"/>
-          <w:sz w:val="28"/>
-          <w:szCs w:val="28"/>
-        </w:rPr>
-        <w:t xml:space="preserve"> </w:t>
-      </w:r>
-      <w:r>
-        <w:rPr>
-          <w:sz w:val="28"/>
-          <w:szCs w:val="28"/>
-        </w:rPr>
-        <w:t>&gt; ALL</w:t>
-      </w:r>
-      <w:r>
-        <w:rPr>
-          <w:color w:val="FFD966" w:themeColor="accent4" w:themeTint="99"/>
-          <w:sz w:val="28"/>
-          <w:szCs w:val="28"/>
-        </w:rPr>
-        <w:t xml:space="preserve"> (</w:t>
-      </w:r>
-    </w:p>
-    <w:p>
-      <w:pPr>
-        <w:pStyle w:val="Listaszerbekezds"/>
-        <w:rPr>
-          <w:color w:val="2E74B5" w:themeColor="accent5" w:themeShade="BF"/>
-          <w:sz w:val="28"/>
-          <w:szCs w:val="28"/>
-        </w:rPr>
-      </w:pPr>
-      <w:r>
-        <w:rPr>
-          <w:color w:val="2E74B5" w:themeColor="accent5" w:themeShade="BF"/>
-          <w:sz w:val="28"/>
-          <w:szCs w:val="28"/>
-        </w:rPr>
-        <w:t xml:space="preserve">    SELECT </w:t>
-      </w:r>
-      <w:proofErr w:type="spellStart"/>
-      <w:r>
-        <w:rPr>
-          <w:color w:val="FFD966" w:themeColor="accent4" w:themeTint="99"/>
-          <w:sz w:val="28"/>
-          <w:szCs w:val="28"/>
-        </w:rPr>
-        <w:t>count</w:t>
-      </w:r>
-      <w:proofErr w:type="spellEnd"/>
-      <w:r>
-        <w:rPr>
-          <w:color w:val="7030A0"/>
-          <w:sz w:val="28"/>
-          <w:szCs w:val="28"/>
-        </w:rPr>
-        <w:t>(</w:t>
-      </w:r>
-      <w:proofErr w:type="spellStart"/>
-      <w:proofErr w:type="gramStart"/>
-      <w:r>
-        <w:rPr>
-          <w:sz w:val="28"/>
-          <w:szCs w:val="28"/>
-        </w:rPr>
-        <w:t>j.diakid</w:t>
-      </w:r>
-      <w:proofErr w:type="spellEnd"/>
-      <w:proofErr w:type="gramEnd"/>
-      <w:r>
-        <w:rPr>
-          <w:color w:val="7030A0"/>
-          <w:sz w:val="28"/>
-          <w:szCs w:val="28"/>
-        </w:rPr>
-        <w:t>)</w:t>
-      </w:r>
-    </w:p>
-    <w:p>
-      <w:pPr>
-        <w:pStyle w:val="Listaszerbekezds"/>
-        <w:rPr>
-          <w:color w:val="2E74B5" w:themeColor="accent5" w:themeShade="BF"/>
-          <w:sz w:val="28"/>
-          <w:szCs w:val="28"/>
-        </w:rPr>
-      </w:pPr>
-      <w:r>
-        <w:rPr>
-          <w:color w:val="2E74B5" w:themeColor="accent5" w:themeShade="BF"/>
-          <w:sz w:val="28"/>
-          <w:szCs w:val="28"/>
-        </w:rPr>
-        <w:t xml:space="preserve">    </w:t>
-      </w:r>
-      <w:proofErr w:type="spellStart"/>
-      <w:r>
-        <w:rPr>
-          <w:color w:val="2E74B5" w:themeColor="accent5" w:themeShade="BF"/>
-          <w:sz w:val="28"/>
-          <w:szCs w:val="28"/>
-        </w:rPr>
-        <w:t>from</w:t>
-      </w:r>
-      <w:proofErr w:type="spellEnd"/>
-      <w:r>
-        <w:rPr>
-          <w:color w:val="2E74B5" w:themeColor="accent5" w:themeShade="BF"/>
-          <w:sz w:val="28"/>
-          <w:szCs w:val="28"/>
-        </w:rPr>
-        <w:t xml:space="preserve"> </w:t>
-      </w:r>
-      <w:r>
-        <w:rPr>
-          <w:sz w:val="28"/>
-          <w:szCs w:val="28"/>
-        </w:rPr>
-        <w:t>jelentkezes j</w:t>
+          <w:sz w:val="28"/>
+          <w:szCs w:val="28"/>
+        </w:rPr>
+        <w:t xml:space="preserve"> = t.id</w:t>
       </w:r>
     </w:p>
     <w:p>
@@ -6273,6 +6425,437 @@
         </w:rPr>
         <w:t xml:space="preserve"> </w:t>
       </w:r>
+      <w:r>
+        <w:rPr>
+          <w:sz w:val="28"/>
+          <w:szCs w:val="28"/>
+        </w:rPr>
+        <w:t>Írassuk ki a Nagy vezetéknevű tanulókat, akik teljesítették a munkát.</w:t>
+      </w:r>
+    </w:p>
+    <w:p>
+      <w:pPr>
+        <w:ind w:left="708"/>
+        <w:rPr>
+          <w:sz w:val="28"/>
+          <w:szCs w:val="28"/>
+        </w:rPr>
+      </w:pPr>
+    </w:p>
+    <w:p>
+      <w:pPr>
+        <w:ind w:left="708"/>
+        <w:rPr>
+          <w:sz w:val="28"/>
+          <w:szCs w:val="28"/>
+        </w:rPr>
+      </w:pPr>
+      <w:proofErr w:type="spellStart"/>
+      <w:r>
+        <w:rPr>
+          <w:color w:val="4472C4" w:themeColor="accent1"/>
+          <w:sz w:val="28"/>
+          <w:szCs w:val="28"/>
+        </w:rPr>
+        <w:t>select</w:t>
+      </w:r>
+      <w:proofErr w:type="spellEnd"/>
+      <w:r>
+        <w:rPr>
+          <w:color w:val="4472C4" w:themeColor="accent1"/>
+          <w:sz w:val="28"/>
+          <w:szCs w:val="28"/>
+        </w:rPr>
+        <w:t xml:space="preserve"> </w:t>
+      </w:r>
+      <w:proofErr w:type="spellStart"/>
+      <w:r>
+        <w:rPr>
+          <w:color w:val="4472C4" w:themeColor="accent1"/>
+          <w:sz w:val="28"/>
+          <w:szCs w:val="28"/>
+        </w:rPr>
+        <w:t>distinct</w:t>
+      </w:r>
+      <w:proofErr w:type="spellEnd"/>
+      <w:r>
+        <w:rPr>
+          <w:sz w:val="28"/>
+          <w:szCs w:val="28"/>
+        </w:rPr>
+        <w:t xml:space="preserve"> </w:t>
+      </w:r>
+      <w:proofErr w:type="spellStart"/>
+      <w:r>
+        <w:rPr>
+          <w:sz w:val="28"/>
+          <w:szCs w:val="28"/>
+        </w:rPr>
+        <w:t>a.nev</w:t>
+      </w:r>
+      <w:proofErr w:type="spellEnd"/>
+    </w:p>
+    <w:p>
+      <w:pPr>
+        <w:ind w:left="708"/>
+        <w:rPr>
+          <w:sz w:val="28"/>
+          <w:szCs w:val="28"/>
+        </w:rPr>
+      </w:pPr>
+      <w:proofErr w:type="spellStart"/>
+      <w:r>
+        <w:rPr>
+          <w:color w:val="4472C4" w:themeColor="accent1"/>
+          <w:sz w:val="28"/>
+          <w:szCs w:val="28"/>
+        </w:rPr>
+        <w:t>from</w:t>
+      </w:r>
+      <w:proofErr w:type="spellEnd"/>
+      <w:r>
+        <w:rPr>
+          <w:color w:val="4472C4" w:themeColor="accent1"/>
+          <w:sz w:val="28"/>
+          <w:szCs w:val="28"/>
+        </w:rPr>
+        <w:t xml:space="preserve"> </w:t>
+      </w:r>
+      <w:r>
+        <w:rPr>
+          <w:sz w:val="28"/>
+          <w:szCs w:val="28"/>
+        </w:rPr>
+        <w:t xml:space="preserve">jelentkezes j, </w:t>
+      </w:r>
+      <w:r>
+        <w:rPr>
+          <w:color w:val="FFD966" w:themeColor="accent4" w:themeTint="99"/>
+          <w:sz w:val="28"/>
+          <w:szCs w:val="28"/>
+        </w:rPr>
+        <w:t>(</w:t>
+      </w:r>
+      <w:proofErr w:type="spellStart"/>
+      <w:r>
+        <w:rPr>
+          <w:color w:val="4472C4" w:themeColor="accent1"/>
+          <w:sz w:val="28"/>
+          <w:szCs w:val="28"/>
+        </w:rPr>
+        <w:t>select</w:t>
+      </w:r>
+      <w:proofErr w:type="spellEnd"/>
+      <w:r>
+        <w:rPr>
+          <w:color w:val="4472C4" w:themeColor="accent1"/>
+          <w:sz w:val="28"/>
+          <w:szCs w:val="28"/>
+        </w:rPr>
+        <w:t xml:space="preserve"> </w:t>
+      </w:r>
+      <w:r>
+        <w:rPr>
+          <w:sz w:val="28"/>
+          <w:szCs w:val="28"/>
+        </w:rPr>
+        <w:t xml:space="preserve">d.id </w:t>
+      </w:r>
+      <w:proofErr w:type="spellStart"/>
+      <w:r>
+        <w:rPr>
+          <w:color w:val="4472C4" w:themeColor="accent1"/>
+          <w:sz w:val="28"/>
+          <w:szCs w:val="28"/>
+        </w:rPr>
+        <w:t>as</w:t>
+      </w:r>
+      <w:proofErr w:type="spellEnd"/>
+      <w:r>
+        <w:rPr>
+          <w:color w:val="4472C4" w:themeColor="accent1"/>
+          <w:sz w:val="28"/>
+          <w:szCs w:val="28"/>
+        </w:rPr>
+        <w:t xml:space="preserve"> </w:t>
+      </w:r>
+      <w:proofErr w:type="spellStart"/>
+      <w:r>
+        <w:rPr>
+          <w:sz w:val="28"/>
+          <w:szCs w:val="28"/>
+        </w:rPr>
+        <w:t>id</w:t>
+      </w:r>
+      <w:proofErr w:type="spellEnd"/>
+      <w:r>
+        <w:rPr>
+          <w:sz w:val="28"/>
+          <w:szCs w:val="28"/>
+        </w:rPr>
+        <w:t xml:space="preserve">, </w:t>
+      </w:r>
+      <w:proofErr w:type="spellStart"/>
+      <w:r>
+        <w:rPr>
+          <w:sz w:val="28"/>
+          <w:szCs w:val="28"/>
+        </w:rPr>
+        <w:t>d.nev</w:t>
+      </w:r>
+      <w:proofErr w:type="spellEnd"/>
+      <w:r>
+        <w:rPr>
+          <w:sz w:val="28"/>
+          <w:szCs w:val="28"/>
+        </w:rPr>
+        <w:t xml:space="preserve"> </w:t>
+      </w:r>
+      <w:proofErr w:type="spellStart"/>
+      <w:r>
+        <w:rPr>
+          <w:color w:val="4472C4" w:themeColor="accent1"/>
+          <w:sz w:val="28"/>
+          <w:szCs w:val="28"/>
+        </w:rPr>
+        <w:t>as</w:t>
+      </w:r>
+      <w:proofErr w:type="spellEnd"/>
+      <w:r>
+        <w:rPr>
+          <w:color w:val="4472C4" w:themeColor="accent1"/>
+          <w:sz w:val="28"/>
+          <w:szCs w:val="28"/>
+        </w:rPr>
+        <w:t xml:space="preserve"> </w:t>
+      </w:r>
+      <w:proofErr w:type="spellStart"/>
+      <w:r>
+        <w:rPr>
+          <w:sz w:val="28"/>
+          <w:szCs w:val="28"/>
+        </w:rPr>
+        <w:t>nev</w:t>
+      </w:r>
+      <w:proofErr w:type="spellEnd"/>
+    </w:p>
+    <w:p>
+      <w:pPr>
+        <w:ind w:left="708"/>
+        <w:rPr>
+          <w:sz w:val="28"/>
+          <w:szCs w:val="28"/>
+        </w:rPr>
+      </w:pPr>
+      <w:r>
+        <w:rPr>
+          <w:sz w:val="28"/>
+          <w:szCs w:val="28"/>
+        </w:rPr>
+        <w:t xml:space="preserve">                    </w:t>
+      </w:r>
+      <w:proofErr w:type="spellStart"/>
+      <w:r>
+        <w:rPr>
+          <w:color w:val="4472C4" w:themeColor="accent1"/>
+          <w:sz w:val="28"/>
+          <w:szCs w:val="28"/>
+        </w:rPr>
+        <w:t>from</w:t>
+      </w:r>
+      <w:proofErr w:type="spellEnd"/>
+      <w:r>
+        <w:rPr>
+          <w:color w:val="4472C4" w:themeColor="accent1"/>
+          <w:sz w:val="28"/>
+          <w:szCs w:val="28"/>
+        </w:rPr>
+        <w:t xml:space="preserve"> </w:t>
+      </w:r>
+      <w:proofErr w:type="spellStart"/>
+      <w:r>
+        <w:rPr>
+          <w:sz w:val="28"/>
+          <w:szCs w:val="28"/>
+        </w:rPr>
+        <w:t>diak</w:t>
+      </w:r>
+      <w:proofErr w:type="spellEnd"/>
+      <w:r>
+        <w:rPr>
+          <w:sz w:val="28"/>
+          <w:szCs w:val="28"/>
+        </w:rPr>
+        <w:t xml:space="preserve"> d</w:t>
+      </w:r>
+    </w:p>
+    <w:p>
+      <w:pPr>
+        <w:ind w:left="708"/>
+        <w:rPr>
+          <w:sz w:val="28"/>
+          <w:szCs w:val="28"/>
+        </w:rPr>
+      </w:pPr>
+      <w:r>
+        <w:rPr>
+          <w:sz w:val="28"/>
+          <w:szCs w:val="28"/>
+        </w:rPr>
+        <w:t xml:space="preserve">                    </w:t>
+      </w:r>
+      <w:proofErr w:type="spellStart"/>
+      <w:r>
+        <w:rPr>
+          <w:color w:val="4472C4" w:themeColor="accent1"/>
+          <w:sz w:val="28"/>
+          <w:szCs w:val="28"/>
+        </w:rPr>
+        <w:t>where</w:t>
+      </w:r>
+      <w:proofErr w:type="spellEnd"/>
+      <w:r>
+        <w:rPr>
+          <w:color w:val="4472C4" w:themeColor="accent1"/>
+          <w:sz w:val="28"/>
+          <w:szCs w:val="28"/>
+        </w:rPr>
+        <w:t xml:space="preserve"> </w:t>
+      </w:r>
+      <w:proofErr w:type="spellStart"/>
+      <w:r>
+        <w:rPr>
+          <w:sz w:val="28"/>
+          <w:szCs w:val="28"/>
+        </w:rPr>
+        <w:t>d.nev</w:t>
+      </w:r>
+      <w:proofErr w:type="spellEnd"/>
+      <w:r>
+        <w:rPr>
+          <w:sz w:val="28"/>
+          <w:szCs w:val="28"/>
+        </w:rPr>
+        <w:t xml:space="preserve"> like </w:t>
+      </w:r>
+      <w:r>
+        <w:rPr>
+          <w:color w:val="C45911" w:themeColor="accent2" w:themeShade="BF"/>
+          <w:sz w:val="28"/>
+          <w:szCs w:val="28"/>
+        </w:rPr>
+        <w:t>"Nagy%"</w:t>
+      </w:r>
+      <w:r>
+        <w:rPr>
+          <w:color w:val="FFD966" w:themeColor="accent4" w:themeTint="99"/>
+          <w:sz w:val="28"/>
+          <w:szCs w:val="28"/>
+        </w:rPr>
+        <w:t>)</w:t>
+      </w:r>
+      <w:r>
+        <w:rPr>
+          <w:sz w:val="28"/>
+          <w:szCs w:val="28"/>
+        </w:rPr>
+        <w:t xml:space="preserve"> a</w:t>
+      </w:r>
+    </w:p>
+    <w:p>
+      <w:pPr>
+        <w:ind w:left="708"/>
+        <w:rPr>
+          <w:sz w:val="28"/>
+          <w:szCs w:val="28"/>
+        </w:rPr>
+      </w:pPr>
+      <w:proofErr w:type="spellStart"/>
+      <w:r>
+        <w:rPr>
+          <w:color w:val="2E74B5" w:themeColor="accent5" w:themeShade="BF"/>
+          <w:sz w:val="28"/>
+          <w:szCs w:val="28"/>
+        </w:rPr>
+        <w:t>where</w:t>
+      </w:r>
+      <w:proofErr w:type="spellEnd"/>
+      <w:r>
+        <w:rPr>
+          <w:color w:val="2E74B5" w:themeColor="accent5" w:themeShade="BF"/>
+          <w:sz w:val="28"/>
+          <w:szCs w:val="28"/>
+        </w:rPr>
+        <w:t xml:space="preserve"> </w:t>
+      </w:r>
+      <w:proofErr w:type="gramStart"/>
+      <w:r>
+        <w:rPr>
+          <w:sz w:val="28"/>
+          <w:szCs w:val="28"/>
+        </w:rPr>
+        <w:t>j.diakid=a.id</w:t>
+      </w:r>
+      <w:proofErr w:type="gramEnd"/>
+      <w:r>
+        <w:rPr>
+          <w:sz w:val="28"/>
+          <w:szCs w:val="28"/>
+        </w:rPr>
+        <w:t xml:space="preserve"> </w:t>
+      </w:r>
+      <w:r>
+        <w:rPr>
+          <w:color w:val="2E74B5" w:themeColor="accent5" w:themeShade="BF"/>
+          <w:sz w:val="28"/>
+          <w:szCs w:val="28"/>
+        </w:rPr>
+        <w:t xml:space="preserve">and </w:t>
+      </w:r>
+      <w:proofErr w:type="spellStart"/>
+      <w:r>
+        <w:rPr>
+          <w:sz w:val="28"/>
+          <w:szCs w:val="28"/>
+        </w:rPr>
+        <w:t>j.teljesítve</w:t>
+      </w:r>
+      <w:proofErr w:type="spellEnd"/>
+      <w:r>
+        <w:rPr>
+          <w:sz w:val="28"/>
+          <w:szCs w:val="28"/>
+        </w:rPr>
+        <w:t xml:space="preserve"> </w:t>
+      </w:r>
+      <w:r>
+        <w:rPr>
+          <w:color w:val="2E74B5" w:themeColor="accent5" w:themeShade="BF"/>
+          <w:sz w:val="28"/>
+          <w:szCs w:val="28"/>
+        </w:rPr>
+        <w:t xml:space="preserve">is </w:t>
+      </w:r>
+      <w:proofErr w:type="spellStart"/>
+      <w:r>
+        <w:rPr>
+          <w:sz w:val="28"/>
+          <w:szCs w:val="28"/>
+        </w:rPr>
+        <w:t>true</w:t>
+      </w:r>
+      <w:proofErr w:type="spellEnd"/>
+    </w:p>
+    <w:p>
+      <w:pPr>
+        <w:ind w:left="708"/>
+        <w:rPr>
+          <w:sz w:val="28"/>
+          <w:szCs w:val="28"/>
+        </w:rPr>
+      </w:pPr>
+      <w:bookmarkStart w:id="0" w:name="_GoBack"/>
+      <w:bookmarkEnd w:id="0"/>
     </w:p>
     <w:p>
       <w:pPr>
@@ -6313,6 +6896,7 @@
           <w:sz w:val="28"/>
           <w:szCs w:val="28"/>
         </w:rPr>
+        <w:lastRenderedPageBreak/>
         <w:t xml:space="preserve">SELECT </w:t>
       </w:r>
       <w:proofErr w:type="spellStart"/>
@@ -6867,7 +7451,6 @@
           <w:sz w:val="28"/>
           <w:szCs w:val="28"/>
         </w:rPr>
-        <w:lastRenderedPageBreak/>
         <w:t xml:space="preserve">HAVING </w:t>
       </w:r>
       <w:proofErr w:type="spellStart"/>
@@ -7662,6 +8245,7 @@
           <w:sz w:val="28"/>
           <w:szCs w:val="28"/>
         </w:rPr>
+        <w:lastRenderedPageBreak/>
         <w:t>from</w:t>
       </w:r>
       <w:proofErr w:type="spellEnd"/>
@@ -7834,37 +8418,187 @@
           <w:szCs w:val="28"/>
         </w:rPr>
       </w:pPr>
-      <w:bookmarkStart w:id="0" w:name="_GoBack"/>
-      <w:r>
-        <w:rPr>
-          <w:sz w:val="28"/>
-          <w:szCs w:val="28"/>
-        </w:rPr>
-        <w:t xml:space="preserve"> </w:t>
-      </w:r>
-      <w:r>
-        <w:rPr>
-          <w:sz w:val="28"/>
-          <w:szCs w:val="28"/>
-        </w:rPr>
-        <w:t xml:space="preserve">Az iskola kíváncsi a jelentkező diákokra, írasd ki </w:t>
-      </w:r>
-      <w:r>
-        <w:rPr>
-          <w:sz w:val="28"/>
-          <w:szCs w:val="28"/>
-        </w:rPr>
-        <w:t>a nevüket</w:t>
-      </w:r>
-      <w:r>
-        <w:rPr>
-          <w:sz w:val="28"/>
-          <w:szCs w:val="28"/>
-        </w:rPr>
-        <w:t>, de egy diák csak egyszer szerepeljen!</w:t>
-      </w:r>
-    </w:p>
-    <w:bookmarkEnd w:id="0"/>
+      <w:r>
+        <w:rPr>
+          <w:sz w:val="28"/>
+          <w:szCs w:val="28"/>
+        </w:rPr>
+        <w:t xml:space="preserve"> </w:t>
+      </w:r>
+      <w:r>
+        <w:rPr>
+          <w:sz w:val="28"/>
+          <w:szCs w:val="28"/>
+        </w:rPr>
+        <w:t>Az iskola kíváncsi a jelentkező diákokra, írasd ki a nevüket, de egy diák csak egyszer szerepeljen!</w:t>
+      </w:r>
+    </w:p>
+    <w:p>
+      <w:pPr>
+        <w:pStyle w:val="Listaszerbekezds"/>
+        <w:rPr>
+          <w:sz w:val="28"/>
+          <w:szCs w:val="28"/>
+        </w:rPr>
+      </w:pPr>
+    </w:p>
+    <w:p>
+      <w:pPr>
+        <w:pStyle w:val="Listaszerbekezds"/>
+        <w:rPr>
+          <w:sz w:val="28"/>
+          <w:szCs w:val="28"/>
+        </w:rPr>
+      </w:pPr>
+      <w:proofErr w:type="spellStart"/>
+      <w:r>
+        <w:rPr>
+          <w:color w:val="2E74B5" w:themeColor="accent5" w:themeShade="BF"/>
+          <w:sz w:val="28"/>
+          <w:szCs w:val="28"/>
+        </w:rPr>
+        <w:t>select</w:t>
+      </w:r>
+      <w:proofErr w:type="spellEnd"/>
+      <w:r>
+        <w:rPr>
+          <w:color w:val="2E74B5" w:themeColor="accent5" w:themeShade="BF"/>
+          <w:sz w:val="28"/>
+          <w:szCs w:val="28"/>
+        </w:rPr>
+        <w:t xml:space="preserve"> </w:t>
+      </w:r>
+      <w:proofErr w:type="spellStart"/>
+      <w:r>
+        <w:rPr>
+          <w:sz w:val="28"/>
+          <w:szCs w:val="28"/>
+        </w:rPr>
+        <w:t>distinct</w:t>
+      </w:r>
+      <w:proofErr w:type="spellEnd"/>
+      <w:r>
+        <w:rPr>
+          <w:sz w:val="28"/>
+          <w:szCs w:val="28"/>
+        </w:rPr>
+        <w:t xml:space="preserve"> </w:t>
+      </w:r>
+      <w:proofErr w:type="spellStart"/>
+      <w:r>
+        <w:rPr>
+          <w:sz w:val="28"/>
+          <w:szCs w:val="28"/>
+        </w:rPr>
+        <w:t>d.nev</w:t>
+      </w:r>
+      <w:proofErr w:type="spellEnd"/>
+    </w:p>
+    <w:p>
+      <w:pPr>
+        <w:pStyle w:val="Listaszerbekezds"/>
+        <w:rPr>
+          <w:sz w:val="28"/>
+          <w:szCs w:val="28"/>
+        </w:rPr>
+      </w:pPr>
+      <w:proofErr w:type="spellStart"/>
+      <w:r>
+        <w:rPr>
+          <w:color w:val="2E74B5" w:themeColor="accent5" w:themeShade="BF"/>
+          <w:sz w:val="28"/>
+          <w:szCs w:val="28"/>
+        </w:rPr>
+        <w:t>from</w:t>
+      </w:r>
+      <w:proofErr w:type="spellEnd"/>
+      <w:r>
+        <w:rPr>
+          <w:sz w:val="28"/>
+          <w:szCs w:val="28"/>
+        </w:rPr>
+        <w:t xml:space="preserve"> jelentkezes j </w:t>
+      </w:r>
+      <w:proofErr w:type="spellStart"/>
+      <w:r>
+        <w:rPr>
+          <w:color w:val="2E74B5" w:themeColor="accent5" w:themeShade="BF"/>
+          <w:sz w:val="28"/>
+          <w:szCs w:val="28"/>
+        </w:rPr>
+        <w:t>left</w:t>
+      </w:r>
+      <w:proofErr w:type="spellEnd"/>
+      <w:r>
+        <w:rPr>
+          <w:color w:val="2E74B5" w:themeColor="accent5" w:themeShade="BF"/>
+          <w:sz w:val="28"/>
+          <w:szCs w:val="28"/>
+        </w:rPr>
+        <w:t xml:space="preserve"> </w:t>
+      </w:r>
+      <w:proofErr w:type="spellStart"/>
+      <w:r>
+        <w:rPr>
+          <w:color w:val="2E74B5" w:themeColor="accent5" w:themeShade="BF"/>
+          <w:sz w:val="28"/>
+          <w:szCs w:val="28"/>
+        </w:rPr>
+        <w:t>join</w:t>
+      </w:r>
+      <w:proofErr w:type="spellEnd"/>
+      <w:r>
+        <w:rPr>
+          <w:color w:val="2E74B5" w:themeColor="accent5" w:themeShade="BF"/>
+          <w:sz w:val="28"/>
+          <w:szCs w:val="28"/>
+        </w:rPr>
+        <w:t xml:space="preserve"> </w:t>
+      </w:r>
+      <w:proofErr w:type="spellStart"/>
+      <w:r>
+        <w:rPr>
+          <w:sz w:val="28"/>
+          <w:szCs w:val="28"/>
+        </w:rPr>
+        <w:t>diak</w:t>
+      </w:r>
+      <w:proofErr w:type="spellEnd"/>
+      <w:r>
+        <w:rPr>
+          <w:sz w:val="28"/>
+          <w:szCs w:val="28"/>
+        </w:rPr>
+        <w:t xml:space="preserve"> d </w:t>
+      </w:r>
+      <w:proofErr w:type="spellStart"/>
+      <w:r>
+        <w:rPr>
+          <w:color w:val="2E74B5" w:themeColor="accent5" w:themeShade="BF"/>
+          <w:sz w:val="28"/>
+          <w:szCs w:val="28"/>
+        </w:rPr>
+        <w:t>on</w:t>
+      </w:r>
+      <w:proofErr w:type="spellEnd"/>
+      <w:r>
+        <w:rPr>
+          <w:color w:val="2E74B5" w:themeColor="accent5" w:themeShade="BF"/>
+          <w:sz w:val="28"/>
+          <w:szCs w:val="28"/>
+        </w:rPr>
+        <w:t xml:space="preserve"> </w:t>
+      </w:r>
+      <w:proofErr w:type="gramStart"/>
+      <w:r>
+        <w:rPr>
+          <w:sz w:val="28"/>
+          <w:szCs w:val="28"/>
+        </w:rPr>
+        <w:t>j.diakid=d.id</w:t>
+      </w:r>
+      <w:proofErr w:type="gramEnd"/>
+    </w:p>
     <w:p>
       <w:pPr>
         <w:pStyle w:val="Listaszerbekezds"/>
@@ -7893,6 +8627,891 @@
         </w:rPr>
         <w:t xml:space="preserve"> </w:t>
       </w:r>
+      <w:r>
+        <w:rPr>
+          <w:sz w:val="28"/>
+          <w:szCs w:val="28"/>
+        </w:rPr>
+        <w:t xml:space="preserve">Írassuk ki azoknak a diákok </w:t>
+      </w:r>
+      <w:proofErr w:type="gramStart"/>
+      <w:r>
+        <w:rPr>
+          <w:sz w:val="28"/>
+          <w:szCs w:val="28"/>
+        </w:rPr>
+        <w:t>nevét</w:t>
+      </w:r>
+      <w:proofErr w:type="gramEnd"/>
+      <w:r>
+        <w:rPr>
+          <w:sz w:val="28"/>
+          <w:szCs w:val="28"/>
+        </w:rPr>
+        <w:t xml:space="preserve"> akiknek érvényes és el is van fogadva a jelentkezése, illetve hogy hányszor vállaltak munkát!</w:t>
+      </w:r>
+    </w:p>
+    <w:p>
+      <w:pPr>
+        <w:pStyle w:val="Listaszerbekezds"/>
+        <w:rPr>
+          <w:sz w:val="28"/>
+          <w:szCs w:val="28"/>
+        </w:rPr>
+      </w:pPr>
+      <w:proofErr w:type="spellStart"/>
+      <w:r>
+        <w:rPr>
+          <w:color w:val="2E74B5" w:themeColor="accent5" w:themeShade="BF"/>
+          <w:sz w:val="28"/>
+          <w:szCs w:val="28"/>
+        </w:rPr>
+        <w:t>select</w:t>
+      </w:r>
+      <w:proofErr w:type="spellEnd"/>
+      <w:r>
+        <w:rPr>
+          <w:sz w:val="28"/>
+          <w:szCs w:val="28"/>
+        </w:rPr>
+        <w:t xml:space="preserve"> </w:t>
+      </w:r>
+      <w:proofErr w:type="spellStart"/>
+      <w:r>
+        <w:rPr>
+          <w:color w:val="2E74B5" w:themeColor="accent5" w:themeShade="BF"/>
+          <w:sz w:val="28"/>
+          <w:szCs w:val="28"/>
+        </w:rPr>
+        <w:t>distinct</w:t>
+      </w:r>
+      <w:proofErr w:type="spellEnd"/>
+      <w:r>
+        <w:rPr>
+          <w:color w:val="2E74B5" w:themeColor="accent5" w:themeShade="BF"/>
+          <w:sz w:val="28"/>
+          <w:szCs w:val="28"/>
+        </w:rPr>
+        <w:t xml:space="preserve"> </w:t>
+      </w:r>
+      <w:proofErr w:type="spellStart"/>
+      <w:r>
+        <w:rPr>
+          <w:sz w:val="28"/>
+          <w:szCs w:val="28"/>
+        </w:rPr>
+        <w:t>d.nev</w:t>
+      </w:r>
+      <w:proofErr w:type="spellEnd"/>
+      <w:r>
+        <w:rPr>
+          <w:sz w:val="28"/>
+          <w:szCs w:val="28"/>
+        </w:rPr>
+        <w:t xml:space="preserve">, </w:t>
+      </w:r>
+      <w:proofErr w:type="spellStart"/>
+      <w:r>
+        <w:rPr>
+          <w:color w:val="FFD966" w:themeColor="accent4" w:themeTint="99"/>
+          <w:sz w:val="28"/>
+          <w:szCs w:val="28"/>
+        </w:rPr>
+        <w:t>count</w:t>
+      </w:r>
+      <w:proofErr w:type="spellEnd"/>
+      <w:r>
+        <w:rPr>
+          <w:color w:val="FFD966" w:themeColor="accent4" w:themeTint="99"/>
+          <w:sz w:val="28"/>
+          <w:szCs w:val="28"/>
+        </w:rPr>
+        <w:t>(</w:t>
+      </w:r>
+      <w:r>
+        <w:rPr>
+          <w:sz w:val="28"/>
+          <w:szCs w:val="28"/>
+        </w:rPr>
+        <w:t>m.id</w:t>
+      </w:r>
+      <w:r>
+        <w:rPr>
+          <w:color w:val="FFD966" w:themeColor="accent4" w:themeTint="99"/>
+          <w:sz w:val="28"/>
+          <w:szCs w:val="28"/>
+        </w:rPr>
+        <w:t>)</w:t>
+      </w:r>
+    </w:p>
+    <w:p>
+      <w:pPr>
+        <w:pStyle w:val="Listaszerbekezds"/>
+        <w:rPr>
+          <w:sz w:val="28"/>
+          <w:szCs w:val="28"/>
+        </w:rPr>
+      </w:pPr>
+      <w:proofErr w:type="spellStart"/>
+      <w:r>
+        <w:rPr>
+          <w:color w:val="2E74B5" w:themeColor="accent5" w:themeShade="BF"/>
+          <w:sz w:val="28"/>
+          <w:szCs w:val="28"/>
+        </w:rPr>
+        <w:t>from</w:t>
+      </w:r>
+      <w:proofErr w:type="spellEnd"/>
+      <w:r>
+        <w:rPr>
+          <w:color w:val="2E74B5" w:themeColor="accent5" w:themeShade="BF"/>
+          <w:sz w:val="28"/>
+          <w:szCs w:val="28"/>
+        </w:rPr>
+        <w:t xml:space="preserve"> </w:t>
+      </w:r>
+      <w:proofErr w:type="spellStart"/>
+      <w:r>
+        <w:rPr>
+          <w:sz w:val="28"/>
+          <w:szCs w:val="28"/>
+        </w:rPr>
+        <w:t>diak</w:t>
+      </w:r>
+      <w:proofErr w:type="spellEnd"/>
+      <w:r>
+        <w:rPr>
+          <w:sz w:val="28"/>
+          <w:szCs w:val="28"/>
+        </w:rPr>
+        <w:t xml:space="preserve"> d </w:t>
+      </w:r>
+      <w:proofErr w:type="spellStart"/>
+      <w:r>
+        <w:rPr>
+          <w:color w:val="2E74B5" w:themeColor="accent5" w:themeShade="BF"/>
+          <w:sz w:val="28"/>
+          <w:szCs w:val="28"/>
+        </w:rPr>
+        <w:t>left</w:t>
+      </w:r>
+      <w:proofErr w:type="spellEnd"/>
+      <w:r>
+        <w:rPr>
+          <w:color w:val="2E74B5" w:themeColor="accent5" w:themeShade="BF"/>
+          <w:sz w:val="28"/>
+          <w:szCs w:val="28"/>
+        </w:rPr>
+        <w:t xml:space="preserve"> </w:t>
+      </w:r>
+      <w:proofErr w:type="spellStart"/>
+      <w:r>
+        <w:rPr>
+          <w:color w:val="2E74B5" w:themeColor="accent5" w:themeShade="BF"/>
+          <w:sz w:val="28"/>
+          <w:szCs w:val="28"/>
+        </w:rPr>
+        <w:t>join</w:t>
+      </w:r>
+      <w:proofErr w:type="spellEnd"/>
+      <w:r>
+        <w:rPr>
+          <w:color w:val="2E74B5" w:themeColor="accent5" w:themeShade="BF"/>
+          <w:sz w:val="28"/>
+          <w:szCs w:val="28"/>
+        </w:rPr>
+        <w:t xml:space="preserve"> </w:t>
+      </w:r>
+      <w:r>
+        <w:rPr>
+          <w:sz w:val="28"/>
+          <w:szCs w:val="28"/>
+        </w:rPr>
+        <w:t xml:space="preserve">jelentkezes j </w:t>
+      </w:r>
+      <w:proofErr w:type="spellStart"/>
+      <w:r>
+        <w:rPr>
+          <w:color w:val="2E74B5" w:themeColor="accent5" w:themeShade="BF"/>
+          <w:sz w:val="28"/>
+          <w:szCs w:val="28"/>
+        </w:rPr>
+        <w:t>on</w:t>
+      </w:r>
+      <w:proofErr w:type="spellEnd"/>
+      <w:r>
+        <w:rPr>
+          <w:color w:val="2E74B5" w:themeColor="accent5" w:themeShade="BF"/>
+          <w:sz w:val="28"/>
+          <w:szCs w:val="28"/>
+        </w:rPr>
+        <w:t xml:space="preserve"> </w:t>
+      </w:r>
+      <w:r>
+        <w:rPr>
+          <w:sz w:val="28"/>
+          <w:szCs w:val="28"/>
+        </w:rPr>
+        <w:t>d.id=</w:t>
+      </w:r>
+      <w:proofErr w:type="spellStart"/>
+      <w:proofErr w:type="gramStart"/>
+      <w:r>
+        <w:rPr>
+          <w:sz w:val="28"/>
+          <w:szCs w:val="28"/>
+        </w:rPr>
+        <w:t>j.diakid</w:t>
+      </w:r>
+      <w:proofErr w:type="spellEnd"/>
+      <w:proofErr w:type="gramEnd"/>
+      <w:r>
+        <w:rPr>
+          <w:sz w:val="28"/>
+          <w:szCs w:val="28"/>
+        </w:rPr>
+        <w:t xml:space="preserve"> </w:t>
+      </w:r>
+      <w:proofErr w:type="spellStart"/>
+      <w:r>
+        <w:rPr>
+          <w:color w:val="2E74B5" w:themeColor="accent5" w:themeShade="BF"/>
+          <w:sz w:val="28"/>
+          <w:szCs w:val="28"/>
+        </w:rPr>
+        <w:t>left</w:t>
+      </w:r>
+      <w:proofErr w:type="spellEnd"/>
+      <w:r>
+        <w:rPr>
+          <w:color w:val="2E74B5" w:themeColor="accent5" w:themeShade="BF"/>
+          <w:sz w:val="28"/>
+          <w:szCs w:val="28"/>
+        </w:rPr>
+        <w:t xml:space="preserve"> </w:t>
+      </w:r>
+      <w:proofErr w:type="spellStart"/>
+      <w:r>
+        <w:rPr>
+          <w:color w:val="2E74B5" w:themeColor="accent5" w:themeShade="BF"/>
+          <w:sz w:val="28"/>
+          <w:szCs w:val="28"/>
+        </w:rPr>
+        <w:t>join</w:t>
+      </w:r>
+      <w:proofErr w:type="spellEnd"/>
+      <w:r>
+        <w:rPr>
+          <w:color w:val="2E74B5" w:themeColor="accent5" w:themeShade="BF"/>
+          <w:sz w:val="28"/>
+          <w:szCs w:val="28"/>
+        </w:rPr>
+        <w:t xml:space="preserve"> </w:t>
+      </w:r>
+      <w:r>
+        <w:rPr>
+          <w:sz w:val="28"/>
+          <w:szCs w:val="28"/>
+        </w:rPr>
+        <w:t xml:space="preserve">munka m </w:t>
+      </w:r>
+      <w:proofErr w:type="spellStart"/>
+      <w:r>
+        <w:rPr>
+          <w:color w:val="2E74B5" w:themeColor="accent5" w:themeShade="BF"/>
+          <w:sz w:val="28"/>
+          <w:szCs w:val="28"/>
+        </w:rPr>
+        <w:t>on</w:t>
+      </w:r>
+      <w:proofErr w:type="spellEnd"/>
+      <w:r>
+        <w:rPr>
+          <w:color w:val="2E74B5" w:themeColor="accent5" w:themeShade="BF"/>
+          <w:sz w:val="28"/>
+          <w:szCs w:val="28"/>
+        </w:rPr>
+        <w:t xml:space="preserve"> </w:t>
+      </w:r>
+      <w:proofErr w:type="spellStart"/>
+      <w:r>
+        <w:rPr>
+          <w:sz w:val="28"/>
+          <w:szCs w:val="28"/>
+        </w:rPr>
+        <w:t>j.munkaid</w:t>
+      </w:r>
+      <w:proofErr w:type="spellEnd"/>
+      <w:r>
+        <w:rPr>
+          <w:sz w:val="28"/>
+          <w:szCs w:val="28"/>
+        </w:rPr>
+        <w:t xml:space="preserve"> = m.id</w:t>
+      </w:r>
+    </w:p>
+    <w:p>
+      <w:pPr>
+        <w:pStyle w:val="Listaszerbekezds"/>
+        <w:rPr>
+          <w:sz w:val="28"/>
+          <w:szCs w:val="28"/>
+        </w:rPr>
+      </w:pPr>
+      <w:proofErr w:type="spellStart"/>
+      <w:r>
+        <w:rPr>
+          <w:color w:val="2E74B5" w:themeColor="accent5" w:themeShade="BF"/>
+          <w:sz w:val="28"/>
+          <w:szCs w:val="28"/>
+        </w:rPr>
+        <w:t>where</w:t>
+      </w:r>
+      <w:proofErr w:type="spellEnd"/>
+      <w:r>
+        <w:rPr>
+          <w:color w:val="2E74B5" w:themeColor="accent5" w:themeShade="BF"/>
+          <w:sz w:val="28"/>
+          <w:szCs w:val="28"/>
+        </w:rPr>
+        <w:t xml:space="preserve"> </w:t>
+      </w:r>
+      <w:proofErr w:type="spellStart"/>
+      <w:proofErr w:type="gramStart"/>
+      <w:r>
+        <w:rPr>
+          <w:sz w:val="28"/>
+          <w:szCs w:val="28"/>
+        </w:rPr>
+        <w:t>j.ervenyes</w:t>
+      </w:r>
+      <w:proofErr w:type="spellEnd"/>
+      <w:proofErr w:type="gramEnd"/>
+      <w:r>
+        <w:rPr>
+          <w:sz w:val="28"/>
+          <w:szCs w:val="28"/>
+        </w:rPr>
+        <w:t xml:space="preserve"> </w:t>
+      </w:r>
+      <w:r>
+        <w:rPr>
+          <w:color w:val="2E74B5" w:themeColor="accent5" w:themeShade="BF"/>
+          <w:sz w:val="28"/>
+          <w:szCs w:val="28"/>
+        </w:rPr>
+        <w:t xml:space="preserve">is </w:t>
+      </w:r>
+      <w:proofErr w:type="spellStart"/>
+      <w:r>
+        <w:rPr>
+          <w:sz w:val="28"/>
+          <w:szCs w:val="28"/>
+        </w:rPr>
+        <w:t>true</w:t>
+      </w:r>
+      <w:proofErr w:type="spellEnd"/>
+      <w:r>
+        <w:rPr>
+          <w:sz w:val="28"/>
+          <w:szCs w:val="28"/>
+        </w:rPr>
+        <w:t xml:space="preserve"> </w:t>
+      </w:r>
+      <w:r>
+        <w:rPr>
+          <w:color w:val="2E74B5" w:themeColor="accent5" w:themeShade="BF"/>
+          <w:sz w:val="28"/>
+          <w:szCs w:val="28"/>
+        </w:rPr>
+        <w:t xml:space="preserve">and </w:t>
+      </w:r>
+      <w:proofErr w:type="spellStart"/>
+      <w:r>
+        <w:rPr>
+          <w:sz w:val="28"/>
+          <w:szCs w:val="28"/>
+        </w:rPr>
+        <w:t>j.elfogadva</w:t>
+      </w:r>
+      <w:proofErr w:type="spellEnd"/>
+      <w:r>
+        <w:rPr>
+          <w:sz w:val="28"/>
+          <w:szCs w:val="28"/>
+        </w:rPr>
+        <w:t xml:space="preserve"> </w:t>
+      </w:r>
+      <w:r>
+        <w:rPr>
+          <w:color w:val="2E74B5" w:themeColor="accent5" w:themeShade="BF"/>
+          <w:sz w:val="28"/>
+          <w:szCs w:val="28"/>
+        </w:rPr>
+        <w:t xml:space="preserve">is </w:t>
+      </w:r>
+      <w:proofErr w:type="spellStart"/>
+      <w:r>
+        <w:rPr>
+          <w:sz w:val="28"/>
+          <w:szCs w:val="28"/>
+        </w:rPr>
+        <w:t>true</w:t>
+      </w:r>
+      <w:proofErr w:type="spellEnd"/>
+    </w:p>
+    <w:p>
+      <w:pPr>
+        <w:pStyle w:val="Listaszerbekezds"/>
+        <w:rPr>
+          <w:sz w:val="28"/>
+          <w:szCs w:val="28"/>
+        </w:rPr>
+      </w:pPr>
+      <w:proofErr w:type="spellStart"/>
+      <w:r>
+        <w:rPr>
+          <w:color w:val="2E74B5" w:themeColor="accent5" w:themeShade="BF"/>
+          <w:sz w:val="28"/>
+          <w:szCs w:val="28"/>
+        </w:rPr>
+        <w:t>group</w:t>
+      </w:r>
+      <w:proofErr w:type="spellEnd"/>
+      <w:r>
+        <w:rPr>
+          <w:color w:val="2E74B5" w:themeColor="accent5" w:themeShade="BF"/>
+          <w:sz w:val="28"/>
+          <w:szCs w:val="28"/>
+        </w:rPr>
+        <w:t xml:space="preserve"> </w:t>
+      </w:r>
+      <w:proofErr w:type="spellStart"/>
+      <w:r>
+        <w:rPr>
+          <w:color w:val="2E74B5" w:themeColor="accent5" w:themeShade="BF"/>
+          <w:sz w:val="28"/>
+          <w:szCs w:val="28"/>
+        </w:rPr>
+        <w:t>by</w:t>
+      </w:r>
+      <w:proofErr w:type="spellEnd"/>
+      <w:r>
+        <w:rPr>
+          <w:color w:val="2E74B5" w:themeColor="accent5" w:themeShade="BF"/>
+          <w:sz w:val="28"/>
+          <w:szCs w:val="28"/>
+        </w:rPr>
+        <w:t xml:space="preserve"> </w:t>
+      </w:r>
+      <w:proofErr w:type="spellStart"/>
+      <w:proofErr w:type="gramStart"/>
+      <w:r>
+        <w:rPr>
+          <w:sz w:val="28"/>
+          <w:szCs w:val="28"/>
+        </w:rPr>
+        <w:t>j.diakid</w:t>
+      </w:r>
+      <w:proofErr w:type="spellEnd"/>
+      <w:proofErr w:type="gramEnd"/>
+    </w:p>
+    <w:p>
+      <w:pPr>
+        <w:pStyle w:val="Listaszerbekezds"/>
+        <w:rPr>
+          <w:color w:val="2E74B5" w:themeColor="accent5" w:themeShade="BF"/>
+          <w:sz w:val="28"/>
+          <w:szCs w:val="28"/>
+        </w:rPr>
+      </w:pPr>
+      <w:proofErr w:type="spellStart"/>
+      <w:r>
+        <w:rPr>
+          <w:color w:val="2E74B5" w:themeColor="accent5" w:themeShade="BF"/>
+          <w:sz w:val="28"/>
+          <w:szCs w:val="28"/>
+        </w:rPr>
+        <w:t>union</w:t>
+      </w:r>
+      <w:proofErr w:type="spellEnd"/>
+      <w:r>
+        <w:rPr>
+          <w:color w:val="2E74B5" w:themeColor="accent5" w:themeShade="BF"/>
+          <w:sz w:val="28"/>
+          <w:szCs w:val="28"/>
+        </w:rPr>
+        <w:t xml:space="preserve"> </w:t>
+      </w:r>
+    </w:p>
+    <w:p>
+      <w:pPr>
+        <w:pStyle w:val="Listaszerbekezds"/>
+        <w:rPr>
+          <w:sz w:val="28"/>
+          <w:szCs w:val="28"/>
+        </w:rPr>
+      </w:pPr>
+      <w:proofErr w:type="spellStart"/>
+      <w:r>
+        <w:rPr>
+          <w:color w:val="2E74B5" w:themeColor="accent5" w:themeShade="BF"/>
+          <w:sz w:val="28"/>
+          <w:szCs w:val="28"/>
+        </w:rPr>
+        <w:t>select</w:t>
+      </w:r>
+      <w:proofErr w:type="spellEnd"/>
+      <w:r>
+        <w:rPr>
+          <w:color w:val="2E74B5" w:themeColor="accent5" w:themeShade="BF"/>
+          <w:sz w:val="28"/>
+          <w:szCs w:val="28"/>
+        </w:rPr>
+        <w:t xml:space="preserve"> </w:t>
+      </w:r>
+      <w:proofErr w:type="spellStart"/>
+      <w:r>
+        <w:rPr>
+          <w:color w:val="4472C4" w:themeColor="accent1"/>
+          <w:sz w:val="28"/>
+          <w:szCs w:val="28"/>
+        </w:rPr>
+        <w:t>distinct</w:t>
+      </w:r>
+      <w:proofErr w:type="spellEnd"/>
+      <w:r>
+        <w:rPr>
+          <w:color w:val="4472C4" w:themeColor="accent1"/>
+          <w:sz w:val="28"/>
+          <w:szCs w:val="28"/>
+        </w:rPr>
+        <w:t xml:space="preserve"> </w:t>
+      </w:r>
+      <w:proofErr w:type="spellStart"/>
+      <w:r>
+        <w:rPr>
+          <w:sz w:val="28"/>
+          <w:szCs w:val="28"/>
+        </w:rPr>
+        <w:t>d.nev</w:t>
+      </w:r>
+      <w:proofErr w:type="spellEnd"/>
+      <w:r>
+        <w:rPr>
+          <w:sz w:val="28"/>
+          <w:szCs w:val="28"/>
+        </w:rPr>
+        <w:t xml:space="preserve">, </w:t>
+      </w:r>
+      <w:proofErr w:type="spellStart"/>
+      <w:r>
+        <w:rPr>
+          <w:color w:val="FFD966" w:themeColor="accent4" w:themeTint="99"/>
+          <w:sz w:val="28"/>
+          <w:szCs w:val="28"/>
+        </w:rPr>
+        <w:t>count</w:t>
+      </w:r>
+      <w:proofErr w:type="spellEnd"/>
+      <w:r>
+        <w:rPr>
+          <w:color w:val="FFD966" w:themeColor="accent4" w:themeTint="99"/>
+          <w:sz w:val="28"/>
+          <w:szCs w:val="28"/>
+        </w:rPr>
+        <w:t>(</w:t>
+      </w:r>
+      <w:r>
+        <w:rPr>
+          <w:sz w:val="28"/>
+          <w:szCs w:val="28"/>
+        </w:rPr>
+        <w:t>m.id</w:t>
+      </w:r>
+      <w:r>
+        <w:rPr>
+          <w:color w:val="FFD966" w:themeColor="accent4" w:themeTint="99"/>
+          <w:sz w:val="28"/>
+          <w:szCs w:val="28"/>
+        </w:rPr>
+        <w:t>)</w:t>
+      </w:r>
+    </w:p>
+    <w:p>
+      <w:pPr>
+        <w:pStyle w:val="Listaszerbekezds"/>
+        <w:rPr>
+          <w:sz w:val="28"/>
+          <w:szCs w:val="28"/>
+        </w:rPr>
+      </w:pPr>
+      <w:proofErr w:type="spellStart"/>
+      <w:r>
+        <w:rPr>
+          <w:color w:val="4472C4" w:themeColor="accent1"/>
+          <w:sz w:val="28"/>
+          <w:szCs w:val="28"/>
+        </w:rPr>
+        <w:t>from</w:t>
+      </w:r>
+      <w:proofErr w:type="spellEnd"/>
+      <w:r>
+        <w:rPr>
+          <w:color w:val="4472C4" w:themeColor="accent1"/>
+          <w:sz w:val="28"/>
+          <w:szCs w:val="28"/>
+        </w:rPr>
+        <w:t xml:space="preserve"> </w:t>
+      </w:r>
+      <w:proofErr w:type="spellStart"/>
+      <w:r>
+        <w:rPr>
+          <w:sz w:val="28"/>
+          <w:szCs w:val="28"/>
+        </w:rPr>
+        <w:t>diak</w:t>
+      </w:r>
+      <w:proofErr w:type="spellEnd"/>
+      <w:r>
+        <w:rPr>
+          <w:sz w:val="28"/>
+          <w:szCs w:val="28"/>
+        </w:rPr>
+        <w:t xml:space="preserve"> d </w:t>
+      </w:r>
+      <w:proofErr w:type="spellStart"/>
+      <w:r>
+        <w:rPr>
+          <w:color w:val="4472C4" w:themeColor="accent1"/>
+          <w:sz w:val="28"/>
+          <w:szCs w:val="28"/>
+        </w:rPr>
+        <w:t>left</w:t>
+      </w:r>
+      <w:proofErr w:type="spellEnd"/>
+      <w:r>
+        <w:rPr>
+          <w:color w:val="4472C4" w:themeColor="accent1"/>
+          <w:sz w:val="28"/>
+          <w:szCs w:val="28"/>
+        </w:rPr>
+        <w:t xml:space="preserve"> </w:t>
+      </w:r>
+      <w:proofErr w:type="spellStart"/>
+      <w:r>
+        <w:rPr>
+          <w:color w:val="4472C4" w:themeColor="accent1"/>
+          <w:sz w:val="28"/>
+          <w:szCs w:val="28"/>
+        </w:rPr>
+        <w:t>join</w:t>
+      </w:r>
+      <w:proofErr w:type="spellEnd"/>
+      <w:r>
+        <w:rPr>
+          <w:color w:val="4472C4" w:themeColor="accent1"/>
+          <w:sz w:val="28"/>
+          <w:szCs w:val="28"/>
+        </w:rPr>
+        <w:t xml:space="preserve"> </w:t>
+      </w:r>
+      <w:r>
+        <w:rPr>
+          <w:sz w:val="28"/>
+          <w:szCs w:val="28"/>
+        </w:rPr>
+        <w:t xml:space="preserve">jelentkezes j </w:t>
+      </w:r>
+      <w:proofErr w:type="spellStart"/>
+      <w:r>
+        <w:rPr>
+          <w:color w:val="4472C4" w:themeColor="accent1"/>
+          <w:sz w:val="28"/>
+          <w:szCs w:val="28"/>
+        </w:rPr>
+        <w:t>on</w:t>
+      </w:r>
+      <w:proofErr w:type="spellEnd"/>
+      <w:r>
+        <w:rPr>
+          <w:color w:val="4472C4" w:themeColor="accent1"/>
+          <w:sz w:val="28"/>
+          <w:szCs w:val="28"/>
+        </w:rPr>
+        <w:t xml:space="preserve"> </w:t>
+      </w:r>
+      <w:r>
+        <w:rPr>
+          <w:sz w:val="28"/>
+          <w:szCs w:val="28"/>
+        </w:rPr>
+        <w:t>d.id=</w:t>
+      </w:r>
+      <w:proofErr w:type="spellStart"/>
+      <w:proofErr w:type="gramStart"/>
+      <w:r>
+        <w:rPr>
+          <w:sz w:val="28"/>
+          <w:szCs w:val="28"/>
+        </w:rPr>
+        <w:t>j.diakid</w:t>
+      </w:r>
+      <w:proofErr w:type="spellEnd"/>
+      <w:proofErr w:type="gramEnd"/>
+    </w:p>
+    <w:p>
+      <w:pPr>
+        <w:pStyle w:val="Listaszerbekezds"/>
+        <w:rPr>
+          <w:sz w:val="28"/>
+          <w:szCs w:val="28"/>
+        </w:rPr>
+      </w:pPr>
+      <w:proofErr w:type="spellStart"/>
+      <w:r>
+        <w:rPr>
+          <w:color w:val="4472C4" w:themeColor="accent1"/>
+          <w:sz w:val="28"/>
+          <w:szCs w:val="28"/>
+        </w:rPr>
+        <w:t>left</w:t>
+      </w:r>
+      <w:proofErr w:type="spellEnd"/>
+      <w:r>
+        <w:rPr>
+          <w:color w:val="4472C4" w:themeColor="accent1"/>
+          <w:sz w:val="28"/>
+          <w:szCs w:val="28"/>
+        </w:rPr>
+        <w:t xml:space="preserve"> </w:t>
+      </w:r>
+      <w:proofErr w:type="spellStart"/>
+      <w:r>
+        <w:rPr>
+          <w:color w:val="4472C4" w:themeColor="accent1"/>
+          <w:sz w:val="28"/>
+          <w:szCs w:val="28"/>
+        </w:rPr>
+        <w:t>join</w:t>
+      </w:r>
+      <w:proofErr w:type="spellEnd"/>
+      <w:r>
+        <w:rPr>
+          <w:color w:val="4472C4" w:themeColor="accent1"/>
+          <w:sz w:val="28"/>
+          <w:szCs w:val="28"/>
+        </w:rPr>
+        <w:t xml:space="preserve"> </w:t>
+      </w:r>
+      <w:r>
+        <w:rPr>
+          <w:sz w:val="28"/>
+          <w:szCs w:val="28"/>
+        </w:rPr>
+        <w:t xml:space="preserve">munka m </w:t>
+      </w:r>
+      <w:proofErr w:type="spellStart"/>
+      <w:r>
+        <w:rPr>
+          <w:color w:val="4472C4" w:themeColor="accent1"/>
+          <w:sz w:val="28"/>
+          <w:szCs w:val="28"/>
+        </w:rPr>
+        <w:t>on</w:t>
+      </w:r>
+      <w:proofErr w:type="spellEnd"/>
+      <w:r>
+        <w:rPr>
+          <w:color w:val="4472C4" w:themeColor="accent1"/>
+          <w:sz w:val="28"/>
+          <w:szCs w:val="28"/>
+        </w:rPr>
+        <w:t xml:space="preserve"> </w:t>
+      </w:r>
+      <w:r>
+        <w:rPr>
+          <w:sz w:val="28"/>
+          <w:szCs w:val="28"/>
+        </w:rPr>
+        <w:t>m.id=</w:t>
+      </w:r>
+      <w:proofErr w:type="spellStart"/>
+      <w:proofErr w:type="gramStart"/>
+      <w:r>
+        <w:rPr>
+          <w:sz w:val="28"/>
+          <w:szCs w:val="28"/>
+        </w:rPr>
+        <w:t>j.munkaid</w:t>
+      </w:r>
+      <w:proofErr w:type="spellEnd"/>
+      <w:proofErr w:type="gramEnd"/>
+    </w:p>
+    <w:p>
+      <w:pPr>
+        <w:pStyle w:val="Listaszerbekezds"/>
+        <w:rPr>
+          <w:sz w:val="28"/>
+          <w:szCs w:val="28"/>
+        </w:rPr>
+      </w:pPr>
+      <w:proofErr w:type="spellStart"/>
+      <w:r>
+        <w:rPr>
+          <w:color w:val="4472C4" w:themeColor="accent1"/>
+          <w:sz w:val="28"/>
+          <w:szCs w:val="28"/>
+        </w:rPr>
+        <w:t>group</w:t>
+      </w:r>
+      <w:proofErr w:type="spellEnd"/>
+      <w:r>
+        <w:rPr>
+          <w:color w:val="4472C4" w:themeColor="accent1"/>
+          <w:sz w:val="28"/>
+          <w:szCs w:val="28"/>
+        </w:rPr>
+        <w:t xml:space="preserve"> </w:t>
+      </w:r>
+      <w:proofErr w:type="spellStart"/>
+      <w:r>
+        <w:rPr>
+          <w:color w:val="4472C4" w:themeColor="accent1"/>
+          <w:sz w:val="28"/>
+          <w:szCs w:val="28"/>
+        </w:rPr>
+        <w:t>by</w:t>
+      </w:r>
+      <w:proofErr w:type="spellEnd"/>
+      <w:r>
+        <w:rPr>
+          <w:color w:val="4472C4" w:themeColor="accent1"/>
+          <w:sz w:val="28"/>
+          <w:szCs w:val="28"/>
+        </w:rPr>
+        <w:t xml:space="preserve"> </w:t>
+      </w:r>
+      <w:proofErr w:type="spellStart"/>
+      <w:proofErr w:type="gramStart"/>
+      <w:r>
+        <w:rPr>
+          <w:sz w:val="28"/>
+          <w:szCs w:val="28"/>
+        </w:rPr>
+        <w:t>j.diakid</w:t>
+      </w:r>
+      <w:proofErr w:type="spellEnd"/>
+      <w:proofErr w:type="gramEnd"/>
+    </w:p>
+    <w:p>
+      <w:pPr>
+        <w:pStyle w:val="Listaszerbekezds"/>
+        <w:rPr>
+          <w:sz w:val="28"/>
+          <w:szCs w:val="28"/>
+        </w:rPr>
+      </w:pPr>
     </w:p>
     <w:sectPr>
       <w:pgSz w:w="11906" w:h="16838"/>
@@ -8680,7 +10299,6 @@
   <w:style w:type="character" w:default="1" w:styleId="Bekezdsalapbettpusa">
     <w:name w:val="Default Paragraph Font"/>
     <w:uiPriority w:val="1"/>
-    <w:semiHidden/>
     <w:unhideWhenUsed/>
   </w:style>
   <w:style w:type="table" w:default="1" w:styleId="Normltblzat">

</xml_diff>